<commit_message>
- More legislative archival updates
</commit_message>
<xml_diff>
--- a/public/documents/Coat-of-Arms.docx
+++ b/public/documents/Coat-of-Arms.docx
@@ -70,12 +70,12 @@
           <wp:inline distB="0" distT="0" distL="0" distR="0">
             <wp:extent cx="3339938" cy="3522590"/>
             <wp:effectExtent b="0" l="0" r="0" t="0"/>
-            <wp:docPr id="5" name="image3.png"/>
+            <wp:docPr id="10" name="image1.png"/>
             <a:graphic>
               <a:graphicData uri="http://schemas.openxmlformats.org/drawingml/2006/picture">
                 <pic:pic>
                   <pic:nvPicPr>
-                    <pic:cNvPr id="0" name="image3.png"/>
+                    <pic:cNvPr id="0" name="image1.png"/>
                     <pic:cNvPicPr preferRelativeResize="0"/>
                   </pic:nvPicPr>
                   <pic:blipFill>
@@ -197,7 +197,7 @@
     <w:sdt>
       <w:sdtPr>
         <w:lock w:val="contentLocked"/>
-        <w:id w:val="684572214"/>
+        <w:id w:val="-399454361"/>
         <w:tag w:val="goog_rdk_0"/>
       </w:sdtPr>
       <w:sdtContent>
@@ -293,29 +293,18 @@
     </w:p>
     <w:p>
       <w:pPr>
-        <w:jc w:val="center"/>
-        <w:rPr/>
-      </w:pPr>
-      <w:r>
-        <w:rPr>
-          <w:rtl w:val="0"/>
-        </w:rPr>
-      </w:r>
-    </w:p>
-    <w:p>
-      <w:pPr>
-        <w:jc w:val="center"/>
-        <w:rPr/>
-      </w:pPr>
-      <w:r>
-        <w:rPr>
-          <w:rtl w:val="0"/>
-        </w:rPr>
-      </w:r>
-    </w:p>
-    <w:p>
-      <w:pPr>
-        <w:jc w:val="center"/>
+        <w:jc w:val="left"/>
+        <w:rPr/>
+      </w:pPr>
+      <w:r>
+        <w:rPr>
+          <w:rtl w:val="0"/>
+        </w:rPr>
+      </w:r>
+    </w:p>
+    <w:p>
+      <w:pPr>
+        <w:jc w:val="left"/>
         <w:rPr/>
       </w:pPr>
       <w:r>
@@ -728,12 +717,12 @@
           <wp:inline distB="114300" distT="114300" distL="114300" distR="114300">
             <wp:extent cx="2971800" cy="3130550"/>
             <wp:effectExtent b="0" l="0" r="0" t="0"/>
-            <wp:docPr id="6" name="image2.png"/>
+            <wp:docPr id="12" name="image5.png"/>
             <a:graphic>
               <a:graphicData uri="http://schemas.openxmlformats.org/drawingml/2006/picture">
                 <pic:pic>
                   <pic:nvPicPr>
-                    <pic:cNvPr id="0" name="image2.png"/>
+                    <pic:cNvPr id="0" name="image5.png"/>
                     <pic:cNvPicPr preferRelativeResize="0"/>
                   </pic:nvPicPr>
                   <pic:blipFill>
@@ -813,12 +802,12 @@
           <wp:inline distB="114300" distT="114300" distL="114300" distR="114300">
             <wp:extent cx="2971800" cy="4197350"/>
             <wp:effectExtent b="0" l="0" r="0" t="0"/>
-            <wp:docPr id="8" name="image4.png"/>
+            <wp:docPr id="11" name="image3.png"/>
             <a:graphic>
               <a:graphicData uri="http://schemas.openxmlformats.org/drawingml/2006/picture">
                 <pic:pic>
                   <pic:nvPicPr>
-                    <pic:cNvPr id="0" name="image4.png"/>
+                    <pic:cNvPr id="0" name="image3.png"/>
                     <pic:cNvPicPr preferRelativeResize="0"/>
                   </pic:nvPicPr>
                   <pic:blipFill>
@@ -901,12 +890,12 @@
           <wp:inline distB="114300" distT="114300" distL="114300" distR="114300">
             <wp:extent cx="2971800" cy="3130550"/>
             <wp:effectExtent b="0" l="0" r="0" t="0"/>
-            <wp:docPr id="7" name="image5.png"/>
+            <wp:docPr id="14" name="image4.png"/>
             <a:graphic>
               <a:graphicData uri="http://schemas.openxmlformats.org/drawingml/2006/picture">
                 <pic:pic>
                   <pic:nvPicPr>
-                    <pic:cNvPr id="0" name="image5.png"/>
+                    <pic:cNvPr id="0" name="image4.png"/>
                     <pic:cNvPicPr preferRelativeResize="0"/>
                   </pic:nvPicPr>
                   <pic:blipFill>
@@ -989,12 +978,12 @@
           <wp:inline distB="114300" distT="114300" distL="114300" distR="114300">
             <wp:extent cx="2396963" cy="4286460"/>
             <wp:effectExtent b="0" l="0" r="0" t="0"/>
-            <wp:docPr id="9" name="image1.png"/>
+            <wp:docPr id="13" name="image2.png"/>
             <a:graphic>
               <a:graphicData uri="http://schemas.openxmlformats.org/drawingml/2006/picture">
                 <pic:pic>
                   <pic:nvPicPr>
-                    <pic:cNvPr id="0" name="image1.png"/>
+                    <pic:cNvPr id="0" name="image2.png"/>
                     <pic:cNvPicPr preferRelativeResize="0"/>
                   </pic:nvPicPr>
                   <pic:blipFill>
@@ -1646,6 +1635,20 @@
       <w:szCs w:val="52"/>
     </w:rPr>
   </w:style>
+  <w:style w:type="table" w:styleId="TableNormal" w:default="1">
+    <w:name w:val="TableNormal"/>
+    <w:tblPr>
+      <w:tblCellMar>
+        <w:top w:w="100.0" w:type="dxa"/>
+        <w:left w:w="100.0" w:type="dxa"/>
+        <w:bottom w:w="100.0" w:type="dxa"/>
+        <w:right w:w="100.0" w:type="dxa"/>
+      </w:tblCellMar>
+    </w:tblPr>
+  </w:style>
+  <w:style w:type="paragraph" w:styleId="Normal" w:default="1">
+    <w:name w:val="normal"/>
+  </w:style>
   <w:style w:type="character" w:styleId="DefaultParagraphFont" w:default="1">
     <w:name w:val="Default Paragraph Font"/>
     <w:uiPriority w:val="1"/>
@@ -1728,21 +1731,6 @@
     <w:uiPriority w:val="99"/>
     <w:rsid w:val="00BC43FD"/>
   </w:style>
-  <w:style w:type="paragraph" w:styleId="Subtitle">
-    <w:name w:val="Subtitle"/>
-    <w:basedOn w:val="Normal"/>
-    <w:next w:val="Normal"/>
-    <w:pPr>
-      <w:keepNext w:val="1"/>
-      <w:keepLines w:val="1"/>
-      <w:spacing w:after="320" w:lineRule="auto"/>
-    </w:pPr>
-    <w:rPr>
-      <w:color w:val="666666"/>
-      <w:sz w:val="30"/>
-      <w:szCs w:val="30"/>
-    </w:rPr>
-  </w:style>
   <w:style w:type="table" w:styleId="Table1">
     <w:basedOn w:val="TableNormal"/>
     <w:tblPr>
@@ -1786,6 +1774,34 @@
     <w:tblStylePr w:type="swCell">
       <w:tcPr/>
     </w:tblStylePr>
+  </w:style>
+  <w:style w:type="paragraph" w:styleId="Subtitle">
+    <w:name w:val="Subtitle"/>
+    <w:basedOn w:val="Normal"/>
+    <w:next w:val="Normal"/>
+    <w:pPr>
+      <w:keepNext w:val="1"/>
+      <w:keepLines w:val="1"/>
+      <w:spacing w:after="320" w:lineRule="auto"/>
+    </w:pPr>
+    <w:rPr>
+      <w:color w:val="666666"/>
+      <w:sz w:val="30"/>
+      <w:szCs w:val="30"/>
+    </w:rPr>
+  </w:style>
+  <w:style w:type="table" w:styleId="Table1">
+    <w:basedOn w:val="TableNormal"/>
+    <w:tblPr>
+      <w:tblStyleRowBandSize w:val="1"/>
+      <w:tblStyleColBandSize w:val="1"/>
+      <w:tblCellMar>
+        <w:top w:w="0.0" w:type="dxa"/>
+        <w:left w:w="108.0" w:type="dxa"/>
+        <w:bottom w:w="0.0" w:type="dxa"/>
+        <w:right w:w="108.0" w:type="dxa"/>
+      </w:tblCellMar>
+    </w:tblPr>
   </w:style>
 </w:styles>
 </file>
@@ -2112,7 +2128,7 @@
 
 <file path=customXML/item1.xml><?xml version="1.0" encoding="utf-8"?>
 <go:gDocsCustomXmlDataStorage xmlns:go="http://customooxmlschemas.google.com/" xmlns:r="http://schemas.openxmlformats.org/officeDocument/2006/relationships" uri="GoogleDocsCustomDataVersion2">
-  <go:docsCustomData xmlns:go="http://customooxmlschemas.google.com/" roundtripDataSignature="AMtx7mjh0I3LGBHsvGfcb3tKVbYZbrVz7A==">CgMxLjAaHwoBMBIaChgICVIUChJ0YWJsZS5mMnQwZmkzdmpjaDEyDmgubTM0Mzk1amdnNGR3Mg5oLjh1eTRmY3VscW51bjIOaC54b2ZkczUzaXdrZTM4AHIhMWZJRUE1TnNlSXNrMllKdWlUQUt6SGZrRDZ6VWowWXpm</go:docsCustomData>
+  <go:docsCustomData xmlns:go="http://customooxmlschemas.google.com/" roundtripDataSignature="AMtx7mgs9ENHF9wVTxCyrVQsbGU5D21OGg==">CgMxLjAaHwoBMBIaChgICVIUChJ0YWJsZS5mMnQwZmkzdmpjaDEyDmgubTM0Mzk1amdnNGR3Mg5oLjh1eTRmY3VscW51bjIOaC54b2ZkczUzaXdrZTM4AHIhMXlkMS13bVhxQXNxZHVmTXJDblJDMmxZOGo5c0NBOGxS</go:docsCustomData>
 </go:gDocsCustomXmlDataStorage>
 </file>
 

</xml_diff>

<commit_message>
Coat of Arms update
</commit_message>
<xml_diff>
--- a/public/documents/Coat-of-Arms.docx
+++ b/public/documents/Coat-of-Arms.docx
@@ -51,12 +51,12 @@
           <wp:inline distB="0" distT="0" distL="0" distR="0">
             <wp:extent cx="3339938" cy="3522590"/>
             <wp:effectExtent b="0" l="0" r="0" t="0"/>
-            <wp:docPr id="10" name="image1.png"/>
+            <wp:docPr id="15" name="image4.png"/>
             <a:graphic>
               <a:graphicData uri="http://schemas.openxmlformats.org/drawingml/2006/picture">
                 <pic:pic>
                   <pic:nvPicPr>
-                    <pic:cNvPr id="0" name="image1.png"/>
+                    <pic:cNvPr id="0" name="image4.png"/>
                     <pic:cNvPicPr preferRelativeResize="0"/>
                   </pic:nvPicPr>
                   <pic:blipFill>
@@ -448,7 +448,7 @@
         <w:rPr>
           <w:rtl w:val="0"/>
         </w:rPr>
-        <w:t xml:space="preserve">The Coat of Arms of the Third Republic of Icenia shall be considered an official National Symbol –alongside the Icenian Flag. As such, the emblazonment of the Coat of Arms annexed to this bill must be stamped at the top or middle of the first page on all official documents.</w:t>
+        <w:t xml:space="preserve">The Coat of Arms of the Third Republic of Icenia shall be considered an official National Symbol –alongside the Icenian Flag. </w:t>
       </w:r>
     </w:p>
     <w:p>
@@ -670,12 +670,12 @@
           <wp:inline distB="114300" distT="114300" distL="114300" distR="114300">
             <wp:extent cx="2971800" cy="3130550"/>
             <wp:effectExtent b="0" l="0" r="0" t="0"/>
-            <wp:docPr id="12" name="image4.png"/>
+            <wp:docPr id="17" name="image1.png"/>
             <a:graphic>
               <a:graphicData uri="http://schemas.openxmlformats.org/drawingml/2006/picture">
                 <pic:pic>
                   <pic:nvPicPr>
-                    <pic:cNvPr id="0" name="image4.png"/>
+                    <pic:cNvPr id="0" name="image1.png"/>
                     <pic:cNvPicPr preferRelativeResize="0"/>
                   </pic:nvPicPr>
                   <pic:blipFill>
@@ -755,12 +755,12 @@
           <wp:inline distB="114300" distT="114300" distL="114300" distR="114300">
             <wp:extent cx="2971800" cy="4197350"/>
             <wp:effectExtent b="0" l="0" r="0" t="0"/>
-            <wp:docPr id="11" name="image3.png"/>
+            <wp:docPr id="16" name="image5.png"/>
             <a:graphic>
               <a:graphicData uri="http://schemas.openxmlformats.org/drawingml/2006/picture">
                 <pic:pic>
                   <pic:nvPicPr>
-                    <pic:cNvPr id="0" name="image3.png"/>
+                    <pic:cNvPr id="0" name="image5.png"/>
                     <pic:cNvPicPr preferRelativeResize="0"/>
                   </pic:nvPicPr>
                   <pic:blipFill>
@@ -843,12 +843,12 @@
           <wp:inline distB="114300" distT="114300" distL="114300" distR="114300">
             <wp:extent cx="2971800" cy="3130550"/>
             <wp:effectExtent b="0" l="0" r="0" t="0"/>
-            <wp:docPr id="14" name="image5.png"/>
+            <wp:docPr id="19" name="image2.png"/>
             <a:graphic>
               <a:graphicData uri="http://schemas.openxmlformats.org/drawingml/2006/picture">
                 <pic:pic>
                   <pic:nvPicPr>
-                    <pic:cNvPr id="0" name="image5.png"/>
+                    <pic:cNvPr id="0" name="image2.png"/>
                     <pic:cNvPicPr preferRelativeResize="0"/>
                   </pic:nvPicPr>
                   <pic:blipFill>
@@ -931,12 +931,12 @@
           <wp:inline distB="114300" distT="114300" distL="114300" distR="114300">
             <wp:extent cx="2396963" cy="4286460"/>
             <wp:effectExtent b="0" l="0" r="0" t="0"/>
-            <wp:docPr id="13" name="image2.png"/>
+            <wp:docPr id="18" name="image3.png"/>
             <a:graphic>
               <a:graphicData uri="http://schemas.openxmlformats.org/drawingml/2006/picture">
                 <pic:pic>
                   <pic:nvPicPr>
-                    <pic:cNvPr id="0" name="image2.png"/>
+                    <pic:cNvPr id="0" name="image3.png"/>
                     <pic:cNvPicPr preferRelativeResize="0"/>
                   </pic:nvPicPr>
                   <pic:blipFill>
@@ -1587,6 +1587,20 @@
       <w:sz w:val="52"/>
       <w:szCs w:val="52"/>
     </w:rPr>
+  </w:style>
+  <w:style w:type="table" w:styleId="TableNormal" w:default="1">
+    <w:name w:val="TableNormal"/>
+    <w:tblPr>
+      <w:tblCellMar>
+        <w:top w:w="100.0" w:type="dxa"/>
+        <w:left w:w="100.0" w:type="dxa"/>
+        <w:bottom w:w="100.0" w:type="dxa"/>
+        <w:right w:w="100.0" w:type="dxa"/>
+      </w:tblCellMar>
+    </w:tblPr>
+  </w:style>
+  <w:style w:type="paragraph" w:styleId="Normal" w:default="1">
+    <w:name w:val="normal"/>
   </w:style>
   <w:style w:type="table" w:styleId="TableNormal" w:default="1">
     <w:name w:val="TableNormal"/>
@@ -1728,6 +1742,13 @@
       <w:tcPr/>
     </w:tblStylePr>
   </w:style>
+  <w:style w:type="table" w:styleId="Table1">
+    <w:basedOn w:val="TableNormal"/>
+    <w:tblPr>
+      <w:tblStyleRowBandSize w:val="1"/>
+      <w:tblStyleColBandSize w:val="1"/>
+    </w:tblPr>
+  </w:style>
   <w:style w:type="paragraph" w:styleId="Subtitle">
     <w:name w:val="Subtitle"/>
     <w:basedOn w:val="Normal"/>
@@ -1748,6 +1769,12 @@
     <w:tblPr>
       <w:tblStyleRowBandSize w:val="1"/>
       <w:tblStyleColBandSize w:val="1"/>
+      <w:tblCellMar>
+        <w:top w:w="0.0" w:type="dxa"/>
+        <w:left w:w="108.0" w:type="dxa"/>
+        <w:bottom w:w="0.0" w:type="dxa"/>
+        <w:right w:w="108.0" w:type="dxa"/>
+      </w:tblCellMar>
     </w:tblPr>
   </w:style>
 </w:styles>
@@ -2075,7 +2102,7 @@
 
 <file path=customXML/item1.xml><?xml version="1.0" encoding="utf-8"?>
 <go:gDocsCustomXmlDataStorage xmlns:go="http://customooxmlschemas.google.com/" xmlns:r="http://schemas.openxmlformats.org/officeDocument/2006/relationships" uri="GoogleDocsCustomDataVersion2">
-  <go:docsCustomData xmlns:go="http://customooxmlschemas.google.com/" roundtripDataSignature="AMtx7mhsN0pUgCPyTAmjuWQGZJpFOrepsQ==">CgMxLjAyDmgubTM0Mzk1amdnNGR3Mg5oLjh1eTRmY3VscW51bjIOaC54b2ZkczUzaXdrZTM4AHIhMXlkMS13bVhxQXNxZHVmTXJDblJDMmxZOGo5c0NBOGxS</go:docsCustomData>
+  <go:docsCustomData xmlns:go="http://customooxmlschemas.google.com/" roundtripDataSignature="AMtx7mgctpPKAgrcFMvf/YtGPIIjew01gw==">CgMxLjAyDmgubTM0Mzk1amdnNGR3Mg5oLjh1eTRmY3VscW51bjIOaC54b2ZkczUzaXdrZTM4AHIhMXVSMzV1bWFzdEVWaWJhcWRGVGM1WHNEWW52RExrSEZ6</go:docsCustomData>
 </go:gDocsCustomXmlDataStorage>
 </file>
 

</xml_diff>